<commit_message>
changes in report for S-NFI
</commit_message>
<xml_diff>
--- a/Rmd.report/output/COMFOR_D1_1_1_RegionalReport_ComplexForests.docx
+++ b/Rmd.report/output/COMFOR_D1_1_1_RegionalReport_ComplexForests.docx
@@ -284,7 +284,7 @@
         <w:t xml:space="preserve">“</w:t>
       </w:r>
       <w:r>
-        <w:t xml:space="preserve">2023-06-26</w:t>
+        <w:t xml:space="preserve">2023-07-15</w:t>
       </w:r>
       <w:r>
         <w:t xml:space="preserve">”</w:t>
@@ -386,7 +386,7 @@
         </w:drawing>
       </w:r>
     </w:p>
-    <w:bookmarkStart w:id="51" w:name="introducción-y-marco-del-informe"/>
+    <w:bookmarkStart w:id="38" w:name="introducción-y-marco-del-informe"/>
     <w:p>
       <w:pPr>
         <w:pStyle w:val="Heading1"/>
@@ -428,16 +428,17 @@
         <w:t xml:space="preserve">en el marco del proyecto del Grupo Operativo SIGCA para madera de calidad de esta especie.</w:t>
       </w:r>
     </w:p>
-    <w:bookmarkStart w:id="50" w:name="objetivos"/>
-    <w:p>
-      <w:pPr>
-        <w:pStyle w:val="Heading2"/>
+    <w:bookmarkEnd w:id="38"/>
+    <w:bookmarkStart w:id="39" w:name="objetivos"/>
+    <w:p>
+      <w:pPr>
+        <w:pStyle w:val="Heading1"/>
       </w:pPr>
       <w:r>
         <w:rPr>
           <w:rStyle w:val="SectionNumber"/>
         </w:rPr>
-        <w:t xml:space="preserve">1.1</w:t>
+        <w:t xml:space="preserve">2</w:t>
       </w:r>
       <w:r>
         <w:tab/>
@@ -451,7 +452,60 @@
         <w:pStyle w:val="FirstParagraph"/>
       </w:pPr>
       <w:r>
-        <w:t xml:space="preserve">El objetivo principal de este trabajo es describir la rentabilidad de cuatro alternatívas selvícolas, con diferentes productos potenciales y teniendo en cuenta la zona de plantación (interior o costa) y la calidad de estación, bajo dos escenarios de precios del dinero y dos escenarios de precios de los productos madereros.</w:t>
+        <w:t xml:space="preserve">El objetivo principal de este entregable es describir la evolución de las masas complejas a lo largo de las distintas ediciones del Inventario Forestal Nacional Español. Para ello se presentarán distintos gráficos y mapas con las combinaciones de especies y porcentajes que representan.</w:t>
+      </w:r>
+    </w:p>
+    <w:bookmarkEnd w:id="39"/>
+    <w:bookmarkStart w:id="54" w:name="masas-mixtas"/>
+    <w:p>
+      <w:pPr>
+        <w:pStyle w:val="Heading1"/>
+      </w:pPr>
+      <w:r>
+        <w:rPr>
+          <w:rStyle w:val="SectionNumber"/>
+        </w:rPr>
+        <w:t xml:space="preserve">3</w:t>
+      </w:r>
+      <w:r>
+        <w:tab/>
+      </w:r>
+      <w:r>
+        <w:t xml:space="preserve">Masas mixtas</w:t>
+      </w:r>
+    </w:p>
+    <w:p>
+      <w:pPr>
+        <w:pStyle w:val="FirstParagraph"/>
+      </w:pPr>
+      <w:r>
+        <w:t xml:space="preserve">——- breve intro ——–</w:t>
+      </w:r>
+    </w:p>
+    <w:bookmarkStart w:id="49" w:name="gráficas-por-edición"/>
+    <w:p>
+      <w:pPr>
+        <w:pStyle w:val="Heading2"/>
+      </w:pPr>
+      <w:r>
+        <w:rPr>
+          <w:rStyle w:val="SectionNumber"/>
+        </w:rPr>
+        <w:t xml:space="preserve">3.1</w:t>
+      </w:r>
+      <w:r>
+        <w:tab/>
+      </w:r>
+      <w:r>
+        <w:t xml:space="preserve">Gráficas por edición</w:t>
+      </w:r>
+    </w:p>
+    <w:p>
+      <w:pPr>
+        <w:pStyle w:val="FirstParagraph"/>
+      </w:pPr>
+      <w:r>
+        <w:t xml:space="preserve">A continuación se muestra las gráficas con el número de ocurrencias de las combinaciones de especies presentes en cada edición del IFN.</w:t>
       </w:r>
     </w:p>
     <w:p>
@@ -463,18 +517,18 @@
           <wp:inline>
             <wp:extent cx="4620126" cy="3696101"/>
             <wp:effectExtent b="0" l="0" r="0" t="0"/>
-            <wp:docPr descr="" title="" id="39" name="Picture"/>
+            <wp:docPr descr="" title="" id="41" name="Picture"/>
             <a:graphic>
               <a:graphicData uri="http://schemas.openxmlformats.org/drawingml/2006/picture">
                 <pic:pic>
                   <pic:nvPicPr>
-                    <pic:cNvPr descr="output/COMFOR_D1_1_1_RegionalReport_ComplexForests_files/figure-docx/plot.comb.01-1.png" id="40" name="Picture"/>
+                    <pic:cNvPr descr="output/COMFOR_D1_1_1_RegionalReport_ComplexForests_files/figure-docx/plot.comb.01-1.png" id="42" name="Picture"/>
                     <pic:cNvPicPr>
                       <a:picLocks noChangeArrowheads="1" noChangeAspect="1"/>
                     </pic:cNvPicPr>
                   </pic:nvPicPr>
                   <pic:blipFill>
-                    <a:blip r:embed="rId38"/>
+                    <a:blip r:embed="rId40"/>
                     <a:stretch>
                       <a:fillRect/>
                     </a:stretch>
@@ -505,18 +559,18 @@
           <wp:inline>
             <wp:extent cx="4620126" cy="3696101"/>
             <wp:effectExtent b="0" l="0" r="0" t="0"/>
-            <wp:docPr descr="" title="" id="42" name="Picture"/>
+            <wp:docPr descr="" title="" id="44" name="Picture"/>
             <a:graphic>
               <a:graphicData uri="http://schemas.openxmlformats.org/drawingml/2006/picture">
                 <pic:pic>
                   <pic:nvPicPr>
-                    <pic:cNvPr descr="output/COMFOR_D1_1_1_RegionalReport_ComplexForests_files/figure-docx/plot.comb.01-2.png" id="43" name="Picture"/>
+                    <pic:cNvPr descr="output/COMFOR_D1_1_1_RegionalReport_ComplexForests_files/figure-docx/plot.comb.01-2.png" id="45" name="Picture"/>
                     <pic:cNvPicPr>
                       <a:picLocks noChangeArrowheads="1" noChangeAspect="1"/>
                     </pic:cNvPicPr>
                   </pic:nvPicPr>
                   <pic:blipFill>
-                    <a:blip r:embed="rId41"/>
+                    <a:blip r:embed="rId43"/>
                     <a:stretch>
                       <a:fillRect/>
                     </a:stretch>
@@ -547,18 +601,18 @@
           <wp:inline>
             <wp:extent cx="4620126" cy="3696101"/>
             <wp:effectExtent b="0" l="0" r="0" t="0"/>
-            <wp:docPr descr="" title="" id="45" name="Picture"/>
+            <wp:docPr descr="" title="" id="47" name="Picture"/>
             <a:graphic>
               <a:graphicData uri="http://schemas.openxmlformats.org/drawingml/2006/picture">
                 <pic:pic>
                   <pic:nvPicPr>
-                    <pic:cNvPr descr="output/COMFOR_D1_1_1_RegionalReport_ComplexForests_files/figure-docx/plot.comb.01-3.png" id="46" name="Picture"/>
+                    <pic:cNvPr descr="output/COMFOR_D1_1_1_RegionalReport_ComplexForests_files/figure-docx/plot.comb.01-3.png" id="48" name="Picture"/>
                     <pic:cNvPicPr>
                       <a:picLocks noChangeArrowheads="1" noChangeAspect="1"/>
                     </pic:cNvPicPr>
                   </pic:nvPicPr>
                   <pic:blipFill>
-                    <a:blip r:embed="rId44"/>
+                    <a:blip r:embed="rId46"/>
                     <a:stretch>
                       <a:fillRect/>
                     </a:stretch>
@@ -585,6 +639,33 @@
         </w:drawing>
       </w:r>
     </w:p>
+    <w:bookmarkEnd w:id="49"/>
+    <w:bookmarkStart w:id="53" w:name="gráfica-conjunta"/>
+    <w:p>
+      <w:pPr>
+        <w:pStyle w:val="Heading2"/>
+      </w:pPr>
+      <w:r>
+        <w:rPr>
+          <w:rStyle w:val="SectionNumber"/>
+        </w:rPr>
+        <w:t xml:space="preserve">3.2</w:t>
+      </w:r>
+      <w:r>
+        <w:tab/>
+      </w:r>
+      <w:r>
+        <w:t xml:space="preserve">Gráfica conjunta</w:t>
+      </w:r>
+    </w:p>
+    <w:p>
+      <w:pPr>
+        <w:pStyle w:val="FirstParagraph"/>
+      </w:pPr>
+      <w:r>
+        <w:t xml:space="preserve">A continuación se muestra la gráfica conjunta para las combinacines de especies en las que haya al menos mas de 90 ocurrencias en las dos primeras ediciones y 40 en la cuarta edición. Se ha puesto un límite menor en esta última edición porque no está disponible para todo el territorio.</w:t>
+      </w:r>
+    </w:p>
     <w:p>
       <w:pPr>
         <w:pStyle w:val="TextBody"/>
@@ -594,18 +675,18 @@
           <wp:inline>
             <wp:extent cx="4620126" cy="3696101"/>
             <wp:effectExtent b="0" l="0" r="0" t="0"/>
-            <wp:docPr descr="" title="" id="48" name="Picture"/>
+            <wp:docPr descr="" title="" id="51" name="Picture"/>
             <a:graphic>
               <a:graphicData uri="http://schemas.openxmlformats.org/drawingml/2006/picture">
                 <pic:pic>
                   <pic:nvPicPr>
-                    <pic:cNvPr descr="output/COMFOR_D1_1_1_RegionalReport_ComplexForests_files/figure-docx/plot.comb.02-1.png" id="49" name="Picture"/>
+                    <pic:cNvPr descr="output/COMFOR_D1_1_1_RegionalReport_ComplexForests_files/figure-docx/plot.comb.02-1.png" id="52" name="Picture"/>
                     <pic:cNvPicPr>
                       <a:picLocks noChangeArrowheads="1" noChangeAspect="1"/>
                     </pic:cNvPicPr>
                   </pic:nvPicPr>
                   <pic:blipFill>
-                    <a:blip r:embed="rId47"/>
+                    <a:blip r:embed="rId50"/>
                     <a:stretch>
                       <a:fillRect/>
                     </a:stretch>
@@ -632,6 +713,242 @@
         </w:drawing>
       </w:r>
     </w:p>
+    <w:bookmarkEnd w:id="53"/>
+    <w:bookmarkEnd w:id="54"/>
+    <w:bookmarkStart w:id="58" w:name="evolución-del-ifn-en-conjunto"/>
+    <w:p>
+      <w:pPr>
+        <w:pStyle w:val="Heading1"/>
+      </w:pPr>
+      <w:r>
+        <w:rPr>
+          <w:rStyle w:val="SectionNumber"/>
+        </w:rPr>
+        <w:t xml:space="preserve">4</w:t>
+      </w:r>
+      <w:r>
+        <w:tab/>
+      </w:r>
+      <w:r>
+        <w:t xml:space="preserve">Evolución del IFN en conjunto</w:t>
+      </w:r>
+    </w:p>
+    <w:p>
+      <w:pPr>
+        <w:pStyle w:val="FirstParagraph"/>
+      </w:pPr>
+      <w:r>
+        <w:drawing>
+          <wp:inline>
+            <wp:extent cx="4620126" cy="3696101"/>
+            <wp:effectExtent b="0" l="0" r="0" t="0"/>
+            <wp:docPr descr="" title="" id="56" name="Picture"/>
+            <a:graphic>
+              <a:graphicData uri="http://schemas.openxmlformats.org/drawingml/2006/picture">
+                <pic:pic>
+                  <pic:nvPicPr>
+                    <pic:cNvPr descr="output/COMFOR_D1_1_1_RegionalReport_ComplexForests_files/figure-docx/representacion%20evol-1.png" id="57" name="Picture"/>
+                    <pic:cNvPicPr>
+                      <a:picLocks noChangeArrowheads="1" noChangeAspect="1"/>
+                    </pic:cNvPicPr>
+                  </pic:nvPicPr>
+                  <pic:blipFill>
+                    <a:blip r:embed="rId55"/>
+                    <a:stretch>
+                      <a:fillRect/>
+                    </a:stretch>
+                  </pic:blipFill>
+                  <pic:spPr bwMode="auto">
+                    <a:xfrm>
+                      <a:off x="0" y="0"/>
+                      <a:ext cx="4620126" cy="3696101"/>
+                    </a:xfrm>
+                    <a:prstGeom prst="rect">
+                      <a:avLst/>
+                    </a:prstGeom>
+                    <a:noFill/>
+                    <a:ln w="9525">
+                      <a:noFill/>
+                      <a:headEnd/>
+                      <a:tailEnd/>
+                    </a:ln>
+                  </pic:spPr>
+                </pic:pic>
+              </a:graphicData>
+            </a:graphic>
+          </wp:inline>
+        </w:drawing>
+      </w:r>
+    </w:p>
+    <w:bookmarkEnd w:id="58"/>
+    <w:bookmarkStart w:id="68" w:name="evolución-del-ifn-por-ccaa"/>
+    <w:p>
+      <w:pPr>
+        <w:pStyle w:val="Heading1"/>
+      </w:pPr>
+      <w:r>
+        <w:rPr>
+          <w:rStyle w:val="SectionNumber"/>
+        </w:rPr>
+        <w:t xml:space="preserve">5</w:t>
+      </w:r>
+      <w:r>
+        <w:tab/>
+      </w:r>
+      <w:r>
+        <w:t xml:space="preserve">Evolución del IFN por CCAA</w:t>
+      </w:r>
+    </w:p>
+    <w:p>
+      <w:pPr>
+        <w:pStyle w:val="FirstParagraph"/>
+      </w:pPr>
+      <w:r>
+        <w:drawing>
+          <wp:inline>
+            <wp:extent cx="4620126" cy="3696101"/>
+            <wp:effectExtent b="0" l="0" r="0" t="0"/>
+            <wp:docPr descr="" title="" id="60" name="Picture"/>
+            <a:graphic>
+              <a:graphicData uri="http://schemas.openxmlformats.org/drawingml/2006/picture">
+                <pic:pic>
+                  <pic:nvPicPr>
+                    <pic:cNvPr descr="output/COMFOR_D1_1_1_RegionalReport_ComplexForests_files/figure-docx/EVOL%20por%20CCAA-1.png" id="61" name="Picture"/>
+                    <pic:cNvPicPr>
+                      <a:picLocks noChangeArrowheads="1" noChangeAspect="1"/>
+                    </pic:cNvPicPr>
+                  </pic:nvPicPr>
+                  <pic:blipFill>
+                    <a:blip r:embed="rId59"/>
+                    <a:stretch>
+                      <a:fillRect/>
+                    </a:stretch>
+                  </pic:blipFill>
+                  <pic:spPr bwMode="auto">
+                    <a:xfrm>
+                      <a:off x="0" y="0"/>
+                      <a:ext cx="4620126" cy="3696101"/>
+                    </a:xfrm>
+                    <a:prstGeom prst="rect">
+                      <a:avLst/>
+                    </a:prstGeom>
+                    <a:noFill/>
+                    <a:ln w="9525">
+                      <a:noFill/>
+                      <a:headEnd/>
+                      <a:tailEnd/>
+                    </a:ln>
+                  </pic:spPr>
+                </pic:pic>
+              </a:graphicData>
+            </a:graphic>
+          </wp:inline>
+        </w:drawing>
+      </w:r>
+      <w:r>
+        <w:drawing>
+          <wp:inline>
+            <wp:extent cx="4620126" cy="3696101"/>
+            <wp:effectExtent b="0" l="0" r="0" t="0"/>
+            <wp:docPr descr="" title="" id="63" name="Picture"/>
+            <a:graphic>
+              <a:graphicData uri="http://schemas.openxmlformats.org/drawingml/2006/picture">
+                <pic:pic>
+                  <pic:nvPicPr>
+                    <pic:cNvPr descr="output/COMFOR_D1_1_1_RegionalReport_ComplexForests_files/figure-docx/EVOL%20por%20CCAA-2.png" id="64" name="Picture"/>
+                    <pic:cNvPicPr>
+                      <a:picLocks noChangeArrowheads="1" noChangeAspect="1"/>
+                    </pic:cNvPicPr>
+                  </pic:nvPicPr>
+                  <pic:blipFill>
+                    <a:blip r:embed="rId62"/>
+                    <a:stretch>
+                      <a:fillRect/>
+                    </a:stretch>
+                  </pic:blipFill>
+                  <pic:spPr bwMode="auto">
+                    <a:xfrm>
+                      <a:off x="0" y="0"/>
+                      <a:ext cx="4620126" cy="3696101"/>
+                    </a:xfrm>
+                    <a:prstGeom prst="rect">
+                      <a:avLst/>
+                    </a:prstGeom>
+                    <a:noFill/>
+                    <a:ln w="9525">
+                      <a:noFill/>
+                      <a:headEnd/>
+                      <a:tailEnd/>
+                    </a:ln>
+                  </pic:spPr>
+                </pic:pic>
+              </a:graphicData>
+            </a:graphic>
+          </wp:inline>
+        </w:drawing>
+      </w:r>
+      <w:r>
+        <w:drawing>
+          <wp:inline>
+            <wp:extent cx="4620126" cy="3696101"/>
+            <wp:effectExtent b="0" l="0" r="0" t="0"/>
+            <wp:docPr descr="" title="" id="66" name="Picture"/>
+            <a:graphic>
+              <a:graphicData uri="http://schemas.openxmlformats.org/drawingml/2006/picture">
+                <pic:pic>
+                  <pic:nvPicPr>
+                    <pic:cNvPr descr="output/COMFOR_D1_1_1_RegionalReport_ComplexForests_files/figure-docx/EVOL%20por%20CCAA-3.png" id="67" name="Picture"/>
+                    <pic:cNvPicPr>
+                      <a:picLocks noChangeArrowheads="1" noChangeAspect="1"/>
+                    </pic:cNvPicPr>
+                  </pic:nvPicPr>
+                  <pic:blipFill>
+                    <a:blip r:embed="rId65"/>
+                    <a:stretch>
+                      <a:fillRect/>
+                    </a:stretch>
+                  </pic:blipFill>
+                  <pic:spPr bwMode="auto">
+                    <a:xfrm>
+                      <a:off x="0" y="0"/>
+                      <a:ext cx="4620126" cy="3696101"/>
+                    </a:xfrm>
+                    <a:prstGeom prst="rect">
+                      <a:avLst/>
+                    </a:prstGeom>
+                    <a:noFill/>
+                    <a:ln w="9525">
+                      <a:noFill/>
+                      <a:headEnd/>
+                      <a:tailEnd/>
+                    </a:ln>
+                  </pic:spPr>
+                </pic:pic>
+              </a:graphicData>
+            </a:graphic>
+          </wp:inline>
+        </w:drawing>
+      </w:r>
+    </w:p>
+    <w:bookmarkEnd w:id="68"/>
+    <w:bookmarkStart w:id="70" w:name="X416414265d8e7ae6de2b57dc2c029e3235e8fe9"/>
+    <w:p>
+      <w:pPr>
+        <w:pStyle w:val="Heading1"/>
+      </w:pPr>
+      <w:r>
+        <w:rPr>
+          <w:rStyle w:val="SectionNumber"/>
+        </w:rPr>
+        <w:t xml:space="preserve">6</w:t>
+      </w:r>
+      <w:r>
+        <w:tab/>
+      </w:r>
+      <w:r>
+        <w:t xml:space="preserve">Mapas de representación por tipo de parcela</w:t>
+      </w:r>
+    </w:p>
     <w:p>
       <w:pPr>
         <w:pStyle w:val="SourceCode"/>
@@ -640,30 +957,68 @@
         <w:rPr>
           <w:rStyle w:val="VerbatimChar"/>
         </w:rPr>
-        <w:t xml:space="preserve">## [1] "esto no funciona bien"</w:t>
-      </w:r>
-    </w:p>
-    <w:bookmarkEnd w:id="50"/>
-    <w:bookmarkEnd w:id="51"/>
-    <w:bookmarkStart w:id="52" w:name="referencias"/>
-    <w:p>
-      <w:pPr>
-        <w:pStyle w:val="Heading1"/>
+        <w:t xml:space="preserve">## [1] "Cast-León"</w:t>
+      </w:r>
+    </w:p>
+    <w:p>
+      <w:pPr>
+        <w:pStyle w:val="SourceCode"/>
+      </w:pPr>
+      <w:r>
+        <w:rPr>
+          <w:rStyle w:val="VerbatimChar"/>
+        </w:rPr>
+        <w:t xml:space="preserve">## [[1]]</w:t>
+      </w:r>
+      <w:r>
+        <w:br/>
+      </w:r>
+      <w:r>
+        <w:rPr>
+          <w:rStyle w:val="VerbatimChar"/>
+        </w:rPr>
+        <w:t xml:space="preserve">## [1] "5"  "9"  "24" "34" "37" "40" "42" "47" "49"</w:t>
+      </w:r>
+    </w:p>
+    <w:bookmarkStart w:id="69" w:name="Xb1a2c31d47062c1cb60f7b4f0d62a002f5f894a"/>
+    <w:p>
+      <w:pPr>
+        <w:pStyle w:val="Heading2"/>
       </w:pPr>
       <w:r>
         <w:rPr>
           <w:rStyle w:val="SectionNumber"/>
         </w:rPr>
-        <w:t xml:space="preserve">2</w:t>
+        <w:t xml:space="preserve">6.1</w:t>
       </w:r>
       <w:r>
         <w:tab/>
       </w:r>
       <w:r>
+        <w:t xml:space="preserve">las distintas ediciones para cada comunidad autónomas</w:t>
+      </w:r>
+    </w:p>
+    <w:bookmarkEnd w:id="69"/>
+    <w:bookmarkEnd w:id="70"/>
+    <w:bookmarkStart w:id="71" w:name="referencias"/>
+    <w:p>
+      <w:pPr>
+        <w:pStyle w:val="Heading1"/>
+      </w:pPr>
+      <w:r>
+        <w:rPr>
+          <w:rStyle w:val="SectionNumber"/>
+        </w:rPr>
+        <w:t xml:space="preserve">7</w:t>
+      </w:r>
+      <w:r>
+        <w:tab/>
+      </w:r>
+      <w:r>
         <w:t xml:space="preserve">Referencias</w:t>
       </w:r>
     </w:p>
-    <w:bookmarkEnd w:id="52"/>
+    <w:bookmarkEnd w:id="71"/>
     <w:sectPr>
       <w:type w:val="nextPage"/>
       <w:pgSz w:h="15840" w:w="12240"/>

</xml_diff>

<commit_message>
report con mapa funcionando... falta ponerlos todos
</commit_message>
<xml_diff>
--- a/Rmd.report/output/COMFOR_D1_1_1_RegionalReport_ComplexForests.docx
+++ b/Rmd.report/output/COMFOR_D1_1_1_RegionalReport_ComplexForests.docx
@@ -284,7 +284,7 @@
         <w:t xml:space="preserve">“</w:t>
       </w:r>
       <w:r>
-        <w:t xml:space="preserve">2023-07-15</w:t>
+        <w:t xml:space="preserve">2023-07-16</w:t>
       </w:r>
       <w:r>
         <w:t xml:space="preserve">”</w:t>
@@ -663,7 +663,7 @@
         <w:pStyle w:val="FirstParagraph"/>
       </w:pPr>
       <w:r>
-        <w:t xml:space="preserve">A continuación se muestra la gráfica conjunta para las combinacines de especies en las que haya al menos mas de 90 ocurrencias en las dos primeras ediciones y 40 en la cuarta edición. Se ha puesto un límite menor en esta última edición porque no está disponible para todo el territorio.</w:t>
+        <w:t xml:space="preserve">A continuación se muestra la gráfica conjunta para las combinacines de especies en las que haya al menos mas de 100 ocurrencias en las dos primeras ediciones y 40 en la cuarta edición. Se ha puesto un límite menor en esta última edición porque no está disponible para todo el territorio nacional.</w:t>
       </w:r>
     </w:p>
     <w:p>
@@ -680,7 +680,7 @@
               <a:graphicData uri="http://schemas.openxmlformats.org/drawingml/2006/picture">
                 <pic:pic>
                   <pic:nvPicPr>
-                    <pic:cNvPr descr="output/COMFOR_D1_1_1_RegionalReport_ComplexForests_files/figure-docx/plot.comb.02-1.png" id="52" name="Picture"/>
+                    <pic:cNvPr descr="output/COMFOR_D1_1_1_RegionalReport_ComplexForests_files/figure-docx/grafica%20evolución%20combinaciones-1.png" id="52" name="Picture"/>
                     <pic:cNvPicPr>
                       <a:picLocks noChangeArrowheads="1" noChangeAspect="1"/>
                     </pic:cNvPicPr>
@@ -813,7 +813,7 @@
               <a:graphicData uri="http://schemas.openxmlformats.org/drawingml/2006/picture">
                 <pic:pic>
                   <pic:nvPicPr>
-                    <pic:cNvPr descr="output/COMFOR_D1_1_1_RegionalReport_ComplexForests_files/figure-docx/EVOL%20por%20CCAA-1.png" id="61" name="Picture"/>
+                    <pic:cNvPr descr="output/COMFOR_D1_1_1_RegionalReport_ComplexForests_files/figure-docx/datos%20para%20mapa-1.png" id="61" name="Picture"/>
                     <pic:cNvPicPr>
                       <a:picLocks noChangeArrowheads="1" noChangeAspect="1"/>
                     </pic:cNvPicPr>
@@ -855,7 +855,7 @@
               <a:graphicData uri="http://schemas.openxmlformats.org/drawingml/2006/picture">
                 <pic:pic>
                   <pic:nvPicPr>
-                    <pic:cNvPr descr="output/COMFOR_D1_1_1_RegionalReport_ComplexForests_files/figure-docx/EVOL%20por%20CCAA-2.png" id="64" name="Picture"/>
+                    <pic:cNvPr descr="output/COMFOR_D1_1_1_RegionalReport_ComplexForests_files/figure-docx/datos%20para%20mapa-2.png" id="64" name="Picture"/>
                     <pic:cNvPicPr>
                       <a:picLocks noChangeArrowheads="1" noChangeAspect="1"/>
                     </pic:cNvPicPr>
@@ -897,7 +897,7 @@
               <a:graphicData uri="http://schemas.openxmlformats.org/drawingml/2006/picture">
                 <pic:pic>
                   <pic:nvPicPr>
-                    <pic:cNvPr descr="output/COMFOR_D1_1_1_RegionalReport_ComplexForests_files/figure-docx/EVOL%20por%20CCAA-3.png" id="67" name="Picture"/>
+                    <pic:cNvPr descr="output/COMFOR_D1_1_1_RegionalReport_ComplexForests_files/figure-docx/datos%20para%20mapa-3.png" id="67" name="Picture"/>
                     <pic:cNvPicPr>
                       <a:picLocks noChangeArrowheads="1" noChangeAspect="1"/>
                     </pic:cNvPicPr>
@@ -931,7 +931,7 @@
       </w:r>
     </w:p>
     <w:bookmarkEnd w:id="68"/>
-    <w:bookmarkStart w:id="70" w:name="X416414265d8e7ae6de2b57dc2c029e3235e8fe9"/>
+    <w:bookmarkStart w:id="73" w:name="X416414265d8e7ae6de2b57dc2c029e3235e8fe9"/>
     <w:p>
       <w:pPr>
         <w:pStyle w:val="Heading1"/>
@@ -951,36 +951,52 @@
     </w:p>
     <w:p>
       <w:pPr>
-        <w:pStyle w:val="SourceCode"/>
-      </w:pPr>
-      <w:r>
-        <w:rPr>
-          <w:rStyle w:val="VerbatimChar"/>
-        </w:rPr>
-        <w:t xml:space="preserve">## [1] "Cast-León"</w:t>
-      </w:r>
-    </w:p>
-    <w:p>
-      <w:pPr>
-        <w:pStyle w:val="SourceCode"/>
-      </w:pPr>
-      <w:r>
-        <w:rPr>
-          <w:rStyle w:val="VerbatimChar"/>
-        </w:rPr>
-        <w:t xml:space="preserve">## [[1]]</w:t>
-      </w:r>
-      <w:r>
-        <w:br/>
-      </w:r>
-      <w:r>
-        <w:rPr>
-          <w:rStyle w:val="VerbatimChar"/>
-        </w:rPr>
-        <w:t xml:space="preserve">## [1] "5"  "9"  "24" "34" "37" "40" "42" "47" "49"</w:t>
-      </w:r>
-    </w:p>
-    <w:bookmarkStart w:id="69" w:name="Xb1a2c31d47062c1cb60f7b4f0d62a002f5f894a"/>
+        <w:pStyle w:val="FirstParagraph"/>
+      </w:pPr>
+      <w:r>
+        <w:drawing>
+          <wp:inline>
+            <wp:extent cx="4620126" cy="3696101"/>
+            <wp:effectExtent b="0" l="0" r="0" t="0"/>
+            <wp:docPr descr="" title="" id="70" name="Picture"/>
+            <a:graphic>
+              <a:graphicData uri="http://schemas.openxmlformats.org/drawingml/2006/picture">
+                <pic:pic>
+                  <pic:nvPicPr>
+                    <pic:cNvPr descr="output/COMFOR_D1_1_1_RegionalReport_ComplexForests_files/figure-docx/Mapas-1.png" id="71" name="Picture"/>
+                    <pic:cNvPicPr>
+                      <a:picLocks noChangeArrowheads="1" noChangeAspect="1"/>
+                    </pic:cNvPicPr>
+                  </pic:nvPicPr>
+                  <pic:blipFill>
+                    <a:blip r:embed="rId69"/>
+                    <a:stretch>
+                      <a:fillRect/>
+                    </a:stretch>
+                  </pic:blipFill>
+                  <pic:spPr bwMode="auto">
+                    <a:xfrm>
+                      <a:off x="0" y="0"/>
+                      <a:ext cx="4620126" cy="3696101"/>
+                    </a:xfrm>
+                    <a:prstGeom prst="rect">
+                      <a:avLst/>
+                    </a:prstGeom>
+                    <a:noFill/>
+                    <a:ln w="9525">
+                      <a:noFill/>
+                      <a:headEnd/>
+                      <a:tailEnd/>
+                    </a:ln>
+                  </pic:spPr>
+                </pic:pic>
+              </a:graphicData>
+            </a:graphic>
+          </wp:inline>
+        </w:drawing>
+      </w:r>
+    </w:p>
+    <w:bookmarkStart w:id="72" w:name="Xb1a2c31d47062c1cb60f7b4f0d62a002f5f894a"/>
     <w:p>
       <w:pPr>
         <w:pStyle w:val="Heading2"/>
@@ -998,9 +1014,9 @@
         <w:t xml:space="preserve">las distintas ediciones para cada comunidad autónomas</w:t>
       </w:r>
     </w:p>
-    <w:bookmarkEnd w:id="69"/>
-    <w:bookmarkEnd w:id="70"/>
-    <w:bookmarkStart w:id="71" w:name="referencias"/>
+    <w:bookmarkEnd w:id="72"/>
+    <w:bookmarkEnd w:id="73"/>
+    <w:bookmarkStart w:id="74" w:name="referencias"/>
     <w:p>
       <w:pPr>
         <w:pStyle w:val="Heading1"/>
@@ -1018,7 +1034,7 @@
         <w:t xml:space="preserve">Referencias</w:t>
       </w:r>
     </w:p>
-    <w:bookmarkEnd w:id="71"/>
+    <w:bookmarkEnd w:id="74"/>
     <w:sectPr>
       <w:type w:val="nextPage"/>
       <w:pgSz w:h="15840" w:w="12240"/>

</xml_diff>